<commit_message>
Change last section title in English DOCX/PDF resume
</commit_message>
<xml_diff>
--- a/public/attachments/RaulPedrocheResume.docx
+++ b/public/attachments/RaulPedrocheResume.docx
@@ -218,8 +218,6 @@
         </w:rPr>
         <w:t>, configuration of IBM HTTP Server</w:t>
       </w:r>
-      <w:bookmarkStart w:id="0" w:name="_GoBack"/>
-      <w:bookmarkEnd w:id="0"/>
       <w:r>
         <w:rPr>
           <w:lang w:val="en-GB"/>
@@ -419,19 +417,7 @@
         <w:rPr>
           <w:lang w:val="en-GB"/>
         </w:rPr>
-        <w:t xml:space="preserve"> </w:t>
-      </w:r>
-      <w:r>
-        <w:rPr>
-          <w:lang w:val="en-GB"/>
-        </w:rPr>
-        <w:t>Installation, maintenance and support of operating systems</w:t>
-      </w:r>
-      <w:r>
-        <w:rPr>
-          <w:lang w:val="en-GB"/>
-        </w:rPr>
-        <w:t xml:space="preserve"> (Windows Server, Linux, AIX, HP-UX, Solaris) and virtualization environments (VMware vSphere, HP Integrity VM, Sun LDOMs) in both production and development environments.</w:t>
+        <w:t xml:space="preserve"> Installation, maintenance and support of operating systems (Windows Server, Linux, AIX, HP-UX, Solaris) and virtualization environments (VMware vSphere, HP Integrity VM, Sun LDOMs) in both production and development environments.</w:t>
       </w:r>
     </w:p>
     <w:p>
@@ -613,8 +599,10 @@
         <w:rPr>
           <w:lang w:val="en-GB"/>
         </w:rPr>
-        <w:t>Studies</w:t>
-      </w:r>
+        <w:t>Education</w:t>
+      </w:r>
+      <w:bookmarkStart w:id="0" w:name="_GoBack"/>
+      <w:bookmarkEnd w:id="0"/>
     </w:p>
     <w:p>
       <w:pPr>
@@ -4533,6 +4521,7 @@
     <w:rsid w:val="003465B0"/>
     <w:rsid w:val="003C74BC"/>
     <w:rsid w:val="003C7B4A"/>
+    <w:rsid w:val="005E28D2"/>
     <w:rsid w:val="007D2C01"/>
     <w:rsid w:val="009C0782"/>
     <w:rsid w:val="00A07FC7"/>
@@ -5312,7 +5301,7 @@
 </file>
 
 <file path=customXml/itemProps1.xml><?xml version="1.0" encoding="utf-8"?>
-<ds:datastoreItem xmlns:ds="http://schemas.openxmlformats.org/officeDocument/2006/customXml" ds:itemID="{8256B023-E2D4-114C-B9E6-BE5921E65FC6}">
+<ds:datastoreItem xmlns:ds="http://schemas.openxmlformats.org/officeDocument/2006/customXml" ds:itemID="{A244C487-5CC5-6E4E-B3DD-67755D6DA939}">
   <ds:schemaRefs>
     <ds:schemaRef ds:uri="http://schemas.openxmlformats.org/officeDocument/2006/bibliography"/>
   </ds:schemaRefs>

</xml_diff>

<commit_message>
Add "for Kyndryl" to last experience
</commit_message>
<xml_diff>
--- a/public/attachments/RaulPedrocheResume.docx
+++ b/public/attachments/RaulPedrocheResume.docx
@@ -83,28 +83,18 @@
           <w:lang w:val="en-GB"/>
         </w:rPr>
       </w:pPr>
-      <w:proofErr w:type="spellStart"/>
-      <w:r>
-        <w:rPr>
-          <w:lang w:val="en-GB"/>
-        </w:rPr>
-        <w:t>Infortec</w:t>
-      </w:r>
-      <w:proofErr w:type="spellEnd"/>
-      <w:r>
-        <w:rPr>
-          <w:lang w:val="en-GB"/>
-        </w:rPr>
-        <w:t xml:space="preserve"> </w:t>
-      </w:r>
-      <w:proofErr w:type="spellStart"/>
-      <w:r>
-        <w:rPr>
-          <w:lang w:val="en-GB"/>
-        </w:rPr>
-        <w:t>Consultores</w:t>
-      </w:r>
-      <w:proofErr w:type="spellEnd"/>
+      <w:r>
+        <w:rPr>
+          <w:lang w:val="en-GB"/>
+        </w:rPr>
+        <w:t>Infortec Consultores</w:t>
+      </w:r>
+      <w:r>
+        <w:rPr>
+          <w:lang w:val="en-GB"/>
+        </w:rPr>
+        <w:t xml:space="preserve"> for Kyndryl</w:t>
+      </w:r>
       <w:r>
         <w:rPr>
           <w:lang w:val="en-GB"/>
@@ -124,21 +114,7 @@
         <w:rPr>
           <w:lang w:val="en-GB"/>
         </w:rPr>
-        <w:t>Linux/</w:t>
-      </w:r>
-      <w:proofErr w:type="spellStart"/>
-      <w:r>
-        <w:rPr>
-          <w:lang w:val="en-GB"/>
-        </w:rPr>
-        <w:t>Vmware</w:t>
-      </w:r>
-      <w:proofErr w:type="spellEnd"/>
-      <w:r>
-        <w:rPr>
-          <w:lang w:val="en-GB"/>
-        </w:rPr>
-        <w:t xml:space="preserve"> Administrator.</w:t>
+        <w:t>Linux/Vmware Administrator.</w:t>
       </w:r>
     </w:p>
     <w:p>
@@ -204,21 +180,7 @@
         <w:rPr>
           <w:lang w:val="en-GB"/>
         </w:rPr>
-        <w:t xml:space="preserve">Management of </w:t>
-      </w:r>
-      <w:proofErr w:type="spellStart"/>
-      <w:r>
-        <w:rPr>
-          <w:lang w:val="en-GB"/>
-        </w:rPr>
-        <w:t>IaC</w:t>
-      </w:r>
-      <w:proofErr w:type="spellEnd"/>
-      <w:r>
-        <w:rPr>
-          <w:lang w:val="en-GB"/>
-        </w:rPr>
-        <w:t xml:space="preserve"> with Terraform, </w:t>
+        <w:t xml:space="preserve">Management of IaC with Terraform, </w:t>
       </w:r>
       <w:r>
         <w:rPr>
@@ -277,21 +239,7 @@
         <w:rPr>
           <w:lang w:val="en-GB"/>
         </w:rPr>
-        <w:t xml:space="preserve">Member of the </w:t>
-      </w:r>
-      <w:proofErr w:type="spellStart"/>
-      <w:r>
-        <w:rPr>
-          <w:lang w:val="en-GB"/>
-        </w:rPr>
-        <w:t>unix</w:t>
-      </w:r>
-      <w:proofErr w:type="spellEnd"/>
-      <w:r>
-        <w:rPr>
-          <w:lang w:val="en-GB"/>
-        </w:rPr>
-        <w:t xml:space="preserve"> Team </w:t>
+        <w:t xml:space="preserve">Member of the unix Team </w:t>
       </w:r>
       <w:r>
         <w:rPr>
@@ -303,21 +251,7 @@
         <w:rPr>
           <w:lang w:val="en-GB"/>
         </w:rPr>
-        <w:t xml:space="preserve">in the operations group for the </w:t>
-      </w:r>
-      <w:proofErr w:type="spellStart"/>
-      <w:r>
-        <w:rPr>
-          <w:lang w:val="en-GB"/>
-        </w:rPr>
-        <w:t>Correos</w:t>
-      </w:r>
-      <w:proofErr w:type="spellEnd"/>
-      <w:r>
-        <w:rPr>
-          <w:lang w:val="en-GB"/>
-        </w:rPr>
-        <w:t xml:space="preserve"> customer. Administration of Linux (RHEL 6, 7</w:t>
+        <w:t>in the operations group for the Correos customer. Administration of Linux (RHEL 6, 7</w:t>
       </w:r>
       <w:r>
         <w:rPr>
@@ -353,21 +287,7 @@
         <w:rPr>
           <w:lang w:val="en-GB"/>
         </w:rPr>
-        <w:t xml:space="preserve">), IBM PowerHA (HACMP), Red Hat Cluster, IBM Spectrum Scale (GPFS), IBM </w:t>
-      </w:r>
-      <w:proofErr w:type="spellStart"/>
-      <w:r>
-        <w:rPr>
-          <w:lang w:val="en-GB"/>
-        </w:rPr>
-        <w:t>PowerVM</w:t>
-      </w:r>
-      <w:proofErr w:type="spellEnd"/>
-      <w:r>
-        <w:rPr>
-          <w:lang w:val="en-GB"/>
-        </w:rPr>
-        <w:t>. Process automation with shell and Ansible.</w:t>
+        <w:t>), IBM PowerHA (HACMP), Red Hat Cluster, IBM Spectrum Scale (GPFS), IBM PowerVM. Process automation with shell and Ansible.</w:t>
       </w:r>
     </w:p>
     <w:p>
@@ -377,19 +297,11 @@
           <w:lang w:val="en-GB"/>
         </w:rPr>
       </w:pPr>
-      <w:proofErr w:type="spellStart"/>
-      <w:r>
-        <w:rPr>
-          <w:lang w:val="en-GB"/>
-        </w:rPr>
-        <w:t>atSistemas</w:t>
-      </w:r>
-      <w:proofErr w:type="spellEnd"/>
-      <w:r>
-        <w:rPr>
-          <w:lang w:val="en-GB"/>
-        </w:rPr>
-        <w:t xml:space="preserve"> for IBM</w:t>
+      <w:r>
+        <w:rPr>
+          <w:lang w:val="en-GB"/>
+        </w:rPr>
+        <w:t>atSistemas for IBM</w:t>
       </w:r>
       <w:r>
         <w:rPr>
@@ -446,21 +358,7 @@
         <w:rPr>
           <w:lang w:val="en-GB"/>
         </w:rPr>
-        <w:t xml:space="preserve"> Administration, configuration and troubleshooting of IBM Intelligent Operations </w:t>
-      </w:r>
-      <w:proofErr w:type="spellStart"/>
-      <w:r>
-        <w:rPr>
-          <w:lang w:val="en-GB"/>
-        </w:rPr>
-        <w:t>Center</w:t>
-      </w:r>
-      <w:proofErr w:type="spellEnd"/>
-      <w:r>
-        <w:rPr>
-          <w:lang w:val="en-GB"/>
-        </w:rPr>
-        <w:t>, a</w:t>
+        <w:t xml:space="preserve"> Administration, configuration and troubleshooting of IBM Intelligent Operations Center, a</w:t>
       </w:r>
       <w:r>
         <w:rPr>
@@ -502,21 +400,7 @@
         <w:rPr>
           <w:lang w:val="en-GB"/>
         </w:rPr>
-        <w:t xml:space="preserve"> </w:t>
-      </w:r>
-      <w:proofErr w:type="spellStart"/>
-      <w:r>
-        <w:rPr>
-          <w:lang w:val="en-GB"/>
-        </w:rPr>
-        <w:t>Websphere</w:t>
-      </w:r>
-      <w:proofErr w:type="spellEnd"/>
-      <w:r>
-        <w:rPr>
-          <w:lang w:val="en-GB"/>
-        </w:rPr>
-        <w:t xml:space="preserve"> Application Server</w:t>
+        <w:t xml:space="preserve"> Websphere Application Server</w:t>
       </w:r>
       <w:r>
         <w:rPr>
@@ -568,19 +452,11 @@
           <w:lang w:val="en-GB"/>
         </w:rPr>
       </w:pPr>
-      <w:proofErr w:type="spellStart"/>
-      <w:r>
-        <w:rPr>
-          <w:lang w:val="en-GB"/>
-        </w:rPr>
-        <w:t>atSistemas</w:t>
-      </w:r>
-      <w:proofErr w:type="spellEnd"/>
-      <w:r>
-        <w:rPr>
-          <w:lang w:val="en-GB"/>
-        </w:rPr>
-        <w:t xml:space="preserve"> for IBM</w:t>
+      <w:r>
+        <w:rPr>
+          <w:lang w:val="en-GB"/>
+        </w:rPr>
+        <w:t>atSistemas for IBM</w:t>
       </w:r>
       <w:r>
         <w:rPr>
@@ -607,35 +483,7 @@
         <w:rPr>
           <w:lang w:val="en-GB"/>
         </w:rPr>
-        <w:t xml:space="preserve">Member of the </w:t>
-      </w:r>
-      <w:proofErr w:type="spellStart"/>
-      <w:r>
-        <w:rPr>
-          <w:lang w:val="en-GB"/>
-        </w:rPr>
-        <w:t>unix</w:t>
-      </w:r>
-      <w:proofErr w:type="spellEnd"/>
-      <w:r>
-        <w:rPr>
-          <w:lang w:val="en-GB"/>
-        </w:rPr>
-        <w:t xml:space="preserve"> Team in the operations group for the </w:t>
-      </w:r>
-      <w:proofErr w:type="spellStart"/>
-      <w:r>
-        <w:rPr>
-          <w:lang w:val="en-GB"/>
-        </w:rPr>
-        <w:t>Correos</w:t>
-      </w:r>
-      <w:proofErr w:type="spellEnd"/>
-      <w:r>
-        <w:rPr>
-          <w:lang w:val="en-GB"/>
-        </w:rPr>
-        <w:t xml:space="preserve"> customer.</w:t>
+        <w:t>Member of the unix Team in the operations group for the Correos customer.</w:t>
       </w:r>
       <w:r>
         <w:rPr>
@@ -675,14 +523,12 @@
           <w:lang w:val="en-GB"/>
         </w:rPr>
       </w:pPr>
-      <w:proofErr w:type="spellStart"/>
       <w:r>
         <w:rPr>
           <w:lang w:val="en-GB"/>
         </w:rPr>
         <w:t>atSistemas</w:t>
       </w:r>
-      <w:proofErr w:type="spellEnd"/>
       <w:r>
         <w:rPr>
           <w:lang w:val="en-GB"/>
@@ -732,35 +578,7 @@
         <w:rPr>
           <w:lang w:val="en-GB"/>
         </w:rPr>
-        <w:t xml:space="preserve">HP-UX Coordinator in the implementation team (P2 Factory) of the Telefónica </w:t>
-      </w:r>
-      <w:proofErr w:type="spellStart"/>
-      <w:r>
-        <w:rPr>
-          <w:lang w:val="en-GB"/>
-        </w:rPr>
-        <w:t>Paneuropean</w:t>
-      </w:r>
-      <w:proofErr w:type="spellEnd"/>
-      <w:r>
-        <w:rPr>
-          <w:lang w:val="en-GB"/>
-        </w:rPr>
-        <w:t xml:space="preserve"> Midrange Transformation Project, coordinating four other systems administrators. Relocation and virtualization of HP-UX 11i v3 systems from European international sites to the Telefónica datacentre in </w:t>
-      </w:r>
-      <w:proofErr w:type="spellStart"/>
-      <w:r>
-        <w:rPr>
-          <w:lang w:val="en-GB"/>
-        </w:rPr>
-        <w:t>TecnoAlcalá</w:t>
-      </w:r>
-      <w:proofErr w:type="spellEnd"/>
-      <w:r>
-        <w:rPr>
-          <w:lang w:val="en-GB"/>
-        </w:rPr>
-        <w:t xml:space="preserve"> compound.</w:t>
+        <w:t>HP-UX Coordinator in the implementation team (P2 Factory) of the Telefónica Paneuropean Midrange Transformation Project, coordinating four other systems administrators. Relocation and virtualization of HP-UX 11i v3 systems from European international sites to the Telefónica datacentre in TecnoAlcalá compound.</w:t>
       </w:r>
     </w:p>
     <w:p>
@@ -881,16 +699,8 @@
             <w:rPr>
               <w:lang w:val="en-GB"/>
             </w:rPr>
-            <w:t xml:space="preserve">Colt Telecom </w:t>
-          </w:r>
-          <w:proofErr w:type="spellStart"/>
-          <w:r>
-            <w:rPr>
-              <w:lang w:val="en-GB"/>
-            </w:rPr>
-            <w:t>España</w:t>
-          </w:r>
-          <w:proofErr w:type="spellEnd"/>
+            <w:t>Colt Telecom España</w:t>
+          </w:r>
         </w:sdtContent>
       </w:sdt>
       <w:r>
@@ -945,21 +755,7 @@
             <w:rPr>
               <w:lang w:val="en-GB"/>
             </w:rPr>
-            <w:t xml:space="preserve">Member of the second level support team in a hosting and collocation datacentre. Troubleshooting of Solaris and Windows Server operating systems, </w:t>
-          </w:r>
-          <w:proofErr w:type="spellStart"/>
-          <w:r>
-            <w:rPr>
-              <w:lang w:val="en-GB"/>
-            </w:rPr>
-            <w:t>iPlanet</w:t>
-          </w:r>
-          <w:proofErr w:type="spellEnd"/>
-          <w:r>
-            <w:rPr>
-              <w:lang w:val="en-GB"/>
-            </w:rPr>
-            <w:t>, WebLogic and Oracle IAS application servers.</w:t>
+            <w:t>Member of the second level support team in a hosting and collocation datacentre. Troubleshooting of Solaris and Windows Server operating systems, iPlanet, WebLogic and Oracle IAS application servers.</w:t>
           </w:r>
         </w:p>
       </w:sdtContent>
@@ -983,28 +779,12 @@
         </w:sdtPr>
         <w:sdtEndPr/>
         <w:sdtContent>
-          <w:proofErr w:type="spellStart"/>
           <w:r>
             <w:rPr>
               <w:lang w:val="en-GB"/>
             </w:rPr>
-            <w:t>Langre</w:t>
-          </w:r>
-          <w:proofErr w:type="spellEnd"/>
-          <w:r>
-            <w:rPr>
-              <w:lang w:val="en-GB"/>
-            </w:rPr>
-            <w:t xml:space="preserve"> </w:t>
-          </w:r>
-          <w:proofErr w:type="spellStart"/>
-          <w:r>
-            <w:rPr>
-              <w:lang w:val="en-GB"/>
-            </w:rPr>
-            <w:t>Ingenieros</w:t>
-          </w:r>
-          <w:proofErr w:type="spellEnd"/>
+            <w:t>Langre Ingenieros</w:t>
+          </w:r>
         </w:sdtContent>
       </w:sdt>
       <w:r>
@@ -1059,49 +839,7 @@
             <w:rPr>
               <w:lang w:val="en-GB"/>
             </w:rPr>
-            <w:t xml:space="preserve">Installation and maintenance of </w:t>
-          </w:r>
-          <w:proofErr w:type="spellStart"/>
-          <w:r>
-            <w:rPr>
-              <w:lang w:val="en-GB"/>
-            </w:rPr>
-            <w:t>SuSE</w:t>
-          </w:r>
-          <w:proofErr w:type="spellEnd"/>
-          <w:r>
-            <w:rPr>
-              <w:lang w:val="en-GB"/>
-            </w:rPr>
-            <w:t xml:space="preserve"> Linux based </w:t>
-          </w:r>
-          <w:proofErr w:type="spellStart"/>
-          <w:r>
-            <w:rPr>
-              <w:lang w:val="en-GB"/>
-            </w:rPr>
-            <w:t>backoffice</w:t>
-          </w:r>
-          <w:proofErr w:type="spellEnd"/>
-          <w:r>
-            <w:rPr>
-              <w:lang w:val="en-GB"/>
-            </w:rPr>
-            <w:t xml:space="preserve"> servers for SMEs. Configuration and administration of Samba and </w:t>
-          </w:r>
-          <w:proofErr w:type="spellStart"/>
-          <w:r>
-            <w:rPr>
-              <w:lang w:val="en-GB"/>
-            </w:rPr>
-            <w:t>Sendmail</w:t>
-          </w:r>
-          <w:proofErr w:type="spellEnd"/>
-          <w:r>
-            <w:rPr>
-              <w:lang w:val="en-GB"/>
-            </w:rPr>
-            <w:t>.</w:t>
+            <w:t>Installation and maintenance of SuSE Linux based backoffice servers for SMEs. Configuration and administration of Samba and Sendmail.</w:t>
           </w:r>
         </w:p>
       </w:sdtContent>
@@ -1149,72 +887,8 @@
               <w:szCs w:val="20"/>
               <w:lang w:val="en-GB"/>
             </w:rPr>
-            <w:t xml:space="preserve">Técnico Superior </w:t>
-          </w:r>
-          <w:proofErr w:type="spellStart"/>
-          <w:r>
-            <w:rPr>
-              <w:sz w:val="20"/>
-              <w:szCs w:val="20"/>
-              <w:lang w:val="en-GB"/>
-            </w:rPr>
-            <w:t>en</w:t>
-          </w:r>
-          <w:proofErr w:type="spellEnd"/>
-          <w:r>
-            <w:rPr>
-              <w:sz w:val="20"/>
-              <w:szCs w:val="20"/>
-              <w:lang w:val="en-GB"/>
-            </w:rPr>
-            <w:t xml:space="preserve"> </w:t>
-          </w:r>
-          <w:proofErr w:type="spellStart"/>
-          <w:r>
-            <w:rPr>
-              <w:sz w:val="20"/>
-              <w:szCs w:val="20"/>
-              <w:lang w:val="en-GB"/>
-            </w:rPr>
-            <w:t>Administración</w:t>
-          </w:r>
-          <w:proofErr w:type="spellEnd"/>
-          <w:r>
-            <w:rPr>
-              <w:sz w:val="20"/>
-              <w:szCs w:val="20"/>
-              <w:lang w:val="en-GB"/>
-            </w:rPr>
-            <w:t xml:space="preserve"> de </w:t>
-          </w:r>
-          <w:proofErr w:type="spellStart"/>
-          <w:r>
-            <w:rPr>
-              <w:sz w:val="20"/>
-              <w:szCs w:val="20"/>
-              <w:lang w:val="en-GB"/>
-            </w:rPr>
-            <w:t>Sistemas</w:t>
-          </w:r>
-          <w:proofErr w:type="spellEnd"/>
-          <w:r>
-            <w:rPr>
-              <w:sz w:val="20"/>
-              <w:szCs w:val="20"/>
-              <w:lang w:val="en-GB"/>
-            </w:rPr>
-            <w:t xml:space="preserve"> </w:t>
-          </w:r>
-          <w:proofErr w:type="spellStart"/>
-          <w:r>
-            <w:rPr>
-              <w:sz w:val="20"/>
-              <w:szCs w:val="20"/>
-              <w:lang w:val="en-GB"/>
-            </w:rPr>
-            <w:t>Informáticos</w:t>
-          </w:r>
-          <w:proofErr w:type="spellEnd"/>
+            <w:t>Técnico Superior en Administración de Sistemas Informáticos</w:t>
+          </w:r>
           <w:r>
             <w:rPr>
               <w:sz w:val="20"/>

</xml_diff>